<commit_message>
Added answer for 1st question
</commit_message>
<xml_diff>
--- a/49-effective-interview/story-toolbox.docx
+++ b/49-effective-interview/story-toolbox.docx
@@ -7,6 +7,32 @@
         <w:pStyle w:val="NormalWeb"/>
         <w:shd w:val="clear" w:color="auto" w:fill="FFFFFF"/>
         <w:spacing w:before="0" w:beforeAutospacing="0" w:after="160" w:afterAutospacing="0"/>
+        <w:rPr>
+          <w:rFonts w:ascii="Roboto" w:hAnsi="Roboto"/>
+          <w:color w:val="333333"/>
+          <w:sz w:val="28"/>
+          <w:szCs w:val="28"/>
+        </w:rPr>
+      </w:pPr>
+    </w:p>
+    <w:p>
+      <w:pPr>
+        <w:pStyle w:val="NormalWeb"/>
+        <w:shd w:val="clear" w:color="auto" w:fill="FFFFFF"/>
+        <w:spacing w:before="0" w:beforeAutospacing="0" w:after="160" w:afterAutospacing="0"/>
+        <w:rPr>
+          <w:rFonts w:ascii="Roboto" w:hAnsi="Roboto"/>
+          <w:color w:val="333333"/>
+          <w:sz w:val="28"/>
+          <w:szCs w:val="28"/>
+        </w:rPr>
+      </w:pPr>
+    </w:p>
+    <w:p>
+      <w:pPr>
+        <w:pStyle w:val="NormalWeb"/>
+        <w:shd w:val="clear" w:color="auto" w:fill="FFFFFF"/>
+        <w:spacing w:before="0" w:beforeAutospacing="0" w:after="160" w:afterAutospacing="0"/>
       </w:pPr>
       <w:r>
         <w:rPr>
@@ -132,7 +158,47 @@
           <w:sz w:val="28"/>
           <w:szCs w:val="28"/>
         </w:rPr>
-        <w:t xml:space="preserve"> Create a video on Youtube with your answers and submit the link. Have your friends review your video to give you feedback and also discuss this with your coach. This will be good practice as you prepare for behavioral interviews!</w:t>
+        <w:t xml:space="preserve"> Create a video on </w:t>
+      </w:r>
+      <w:proofErr w:type="spellStart"/>
+      <w:r>
+        <w:rPr>
+          <w:rFonts w:ascii="Roboto" w:hAnsi="Roboto"/>
+          <w:color w:val="333333"/>
+          <w:sz w:val="28"/>
+          <w:szCs w:val="28"/>
+        </w:rPr>
+        <w:t>Youtube</w:t>
+      </w:r>
+      <w:proofErr w:type="spellEnd"/>
+      <w:r>
+        <w:rPr>
+          <w:rFonts w:ascii="Roboto" w:hAnsi="Roboto"/>
+          <w:color w:val="333333"/>
+          <w:sz w:val="28"/>
+          <w:szCs w:val="28"/>
+        </w:rPr>
+        <w:t xml:space="preserve"> with your answers and submit the link. Have your friends review your video to give you feedback </w:t>
+      </w:r>
+      <w:proofErr w:type="gramStart"/>
+      <w:r>
+        <w:rPr>
+          <w:rFonts w:ascii="Roboto" w:hAnsi="Roboto"/>
+          <w:color w:val="333333"/>
+          <w:sz w:val="28"/>
+          <w:szCs w:val="28"/>
+        </w:rPr>
+        <w:t>and also</w:t>
+      </w:r>
+      <w:proofErr w:type="gramEnd"/>
+      <w:r>
+        <w:rPr>
+          <w:rFonts w:ascii="Roboto" w:hAnsi="Roboto"/>
+          <w:color w:val="333333"/>
+          <w:sz w:val="28"/>
+          <w:szCs w:val="28"/>
+        </w:rPr>
+        <w:t xml:space="preserve"> discuss this with your coach. This will be good practice as you prepare for behavioral interviews!</w:t>
       </w:r>
     </w:p>
     <w:p>
@@ -151,11 +217,515 @@
         <w:shd w:val="clear" w:color="auto" w:fill="FFFFFF"/>
         <w:spacing w:before="0" w:beforeAutospacing="0" w:after="0" w:afterAutospacing="0"/>
       </w:pPr>
+    </w:p>
+    <w:p>
+      <w:pPr>
+        <w:pStyle w:val="NormalWeb"/>
+        <w:shd w:val="clear" w:color="auto" w:fill="FFFFFF"/>
+        <w:spacing w:before="0" w:beforeAutospacing="0" w:after="0" w:afterAutospacing="0"/>
+      </w:pPr>
+    </w:p>
+    <w:p>
+      <w:pPr>
+        <w:pStyle w:val="NormalWeb"/>
+        <w:shd w:val="clear" w:color="auto" w:fill="FFFFFF"/>
+        <w:spacing w:before="0" w:beforeAutospacing="0" w:after="0" w:afterAutospacing="0"/>
+      </w:pPr>
+    </w:p>
+    <w:p>
+      <w:pPr>
+        <w:pStyle w:val="NormalWeb"/>
+        <w:shd w:val="clear" w:color="auto" w:fill="FFFFFF"/>
+        <w:spacing w:before="0" w:beforeAutospacing="0" w:after="0" w:afterAutospacing="0"/>
+      </w:pPr>
+    </w:p>
+    <w:p>
+      <w:pPr>
+        <w:pStyle w:val="NormalWeb"/>
+        <w:shd w:val="clear" w:color="auto" w:fill="FFFFFF"/>
+        <w:spacing w:before="0" w:beforeAutospacing="0" w:after="0" w:afterAutospacing="0"/>
+      </w:pPr>
+    </w:p>
+    <w:p>
+      <w:pPr>
+        <w:pStyle w:val="NormalWeb"/>
+        <w:shd w:val="clear" w:color="auto" w:fill="FFFFFF"/>
+        <w:spacing w:before="0" w:beforeAutospacing="0" w:after="0" w:afterAutospacing="0"/>
+      </w:pPr>
+    </w:p>
+    <w:p>
+      <w:pPr>
+        <w:pStyle w:val="NormalWeb"/>
+        <w:shd w:val="clear" w:color="auto" w:fill="FFFFFF"/>
+        <w:spacing w:before="0" w:beforeAutospacing="0" w:after="0" w:afterAutospacing="0"/>
+      </w:pPr>
+    </w:p>
+    <w:p>
+      <w:pPr>
+        <w:pStyle w:val="NormalWeb"/>
+        <w:shd w:val="clear" w:color="auto" w:fill="FFFFFF"/>
+        <w:spacing w:before="0" w:beforeAutospacing="0" w:after="0" w:afterAutospacing="0"/>
+      </w:pPr>
+    </w:p>
+    <w:p>
+      <w:pPr>
+        <w:pStyle w:val="NormalWeb"/>
+        <w:shd w:val="clear" w:color="auto" w:fill="FFFFFF"/>
+        <w:spacing w:before="0" w:beforeAutospacing="0" w:after="0" w:afterAutospacing="0"/>
+      </w:pPr>
+    </w:p>
+    <w:p>
+      <w:pPr>
+        <w:pStyle w:val="NormalWeb"/>
+        <w:shd w:val="clear" w:color="auto" w:fill="FFFFFF"/>
+        <w:spacing w:before="0" w:beforeAutospacing="0" w:after="0" w:afterAutospacing="0"/>
+      </w:pPr>
+    </w:p>
+    <w:p>
+      <w:pPr>
+        <w:pStyle w:val="NormalWeb"/>
+        <w:shd w:val="clear" w:color="auto" w:fill="FFFFFF"/>
+        <w:spacing w:before="0" w:beforeAutospacing="0" w:after="0" w:afterAutospacing="0"/>
+      </w:pPr>
+    </w:p>
+    <w:p>
+      <w:pPr>
+        <w:pStyle w:val="NormalWeb"/>
+        <w:shd w:val="clear" w:color="auto" w:fill="FFFFFF"/>
+        <w:spacing w:before="0" w:beforeAutospacing="0" w:after="0" w:afterAutospacing="0"/>
+      </w:pPr>
+    </w:p>
+    <w:p>
+      <w:pPr>
+        <w:pStyle w:val="NormalWeb"/>
+        <w:shd w:val="clear" w:color="auto" w:fill="FFFFFF"/>
+        <w:spacing w:before="0" w:beforeAutospacing="0" w:after="0" w:afterAutospacing="0"/>
+      </w:pPr>
+    </w:p>
+    <w:p>
+      <w:pPr>
+        <w:pStyle w:val="NormalWeb"/>
+        <w:shd w:val="clear" w:color="auto" w:fill="FFFFFF"/>
+        <w:spacing w:before="0" w:beforeAutospacing="0" w:after="0" w:afterAutospacing="0"/>
+      </w:pPr>
+    </w:p>
+    <w:p>
+      <w:pPr>
+        <w:pStyle w:val="NormalWeb"/>
+        <w:shd w:val="clear" w:color="auto" w:fill="FFFFFF"/>
+        <w:spacing w:before="0" w:beforeAutospacing="0" w:after="0" w:afterAutospacing="0"/>
+      </w:pPr>
+    </w:p>
+    <w:p>
+      <w:pPr>
+        <w:pStyle w:val="NormalWeb"/>
+        <w:shd w:val="clear" w:color="auto" w:fill="FFFFFF"/>
+        <w:spacing w:before="0" w:beforeAutospacing="0" w:after="0" w:afterAutospacing="0"/>
+      </w:pPr>
+    </w:p>
+    <w:p>
+      <w:pPr>
+        <w:pStyle w:val="NormalWeb"/>
+        <w:shd w:val="clear" w:color="auto" w:fill="FFFFFF"/>
+        <w:spacing w:before="0" w:beforeAutospacing="0" w:after="0" w:afterAutospacing="0"/>
+      </w:pPr>
+    </w:p>
+    <w:p>
+      <w:pPr>
+        <w:pStyle w:val="NormalWeb"/>
+        <w:shd w:val="clear" w:color="auto" w:fill="FFFFFF"/>
+        <w:spacing w:before="0" w:beforeAutospacing="0" w:after="0" w:afterAutospacing="0"/>
+      </w:pPr>
+    </w:p>
+    <w:p>
+      <w:pPr>
+        <w:pStyle w:val="NormalWeb"/>
+        <w:shd w:val="clear" w:color="auto" w:fill="FFFFFF"/>
+        <w:spacing w:before="0" w:beforeAutospacing="0" w:after="0" w:afterAutospacing="0"/>
+      </w:pPr>
+    </w:p>
+    <w:p>
+      <w:pPr>
+        <w:pStyle w:val="NormalWeb"/>
+        <w:shd w:val="clear" w:color="auto" w:fill="FFFFFF"/>
+        <w:spacing w:before="0" w:beforeAutospacing="0" w:after="0" w:afterAutospacing="0"/>
+      </w:pPr>
+    </w:p>
+    <w:p>
+      <w:pPr>
+        <w:pStyle w:val="NormalWeb"/>
+        <w:shd w:val="clear" w:color="auto" w:fill="FFFFFF"/>
+        <w:spacing w:before="0" w:beforeAutospacing="0" w:after="0" w:afterAutospacing="0"/>
+      </w:pPr>
+    </w:p>
+    <w:p>
+      <w:pPr>
+        <w:pStyle w:val="NormalWeb"/>
+        <w:shd w:val="clear" w:color="auto" w:fill="FFFFFF"/>
+        <w:spacing w:before="0" w:beforeAutospacing="0" w:after="0" w:afterAutospacing="0"/>
+      </w:pPr>
+    </w:p>
+    <w:p>
+      <w:pPr>
+        <w:pStyle w:val="NormalWeb"/>
+        <w:shd w:val="clear" w:color="auto" w:fill="FFFFFF"/>
+        <w:spacing w:before="0" w:beforeAutospacing="0" w:after="0" w:afterAutospacing="0"/>
+      </w:pPr>
+    </w:p>
+    <w:p>
+      <w:pPr>
+        <w:pStyle w:val="NormalWeb"/>
+        <w:shd w:val="clear" w:color="auto" w:fill="FFFFFF"/>
+        <w:spacing w:before="0" w:beforeAutospacing="0" w:after="0" w:afterAutospacing="0"/>
+      </w:pPr>
+    </w:p>
+    <w:p>
+      <w:pPr>
+        <w:pStyle w:val="NormalWeb"/>
+        <w:shd w:val="clear" w:color="auto" w:fill="FFFFFF"/>
+        <w:spacing w:before="0" w:beforeAutospacing="0" w:after="0" w:afterAutospacing="0"/>
+      </w:pPr>
+    </w:p>
+    <w:p>
+      <w:pPr>
+        <w:pStyle w:val="NormalWeb"/>
+        <w:shd w:val="clear" w:color="auto" w:fill="FFFFFF"/>
+        <w:spacing w:before="0" w:beforeAutospacing="0" w:after="0" w:afterAutospacing="0"/>
+      </w:pPr>
+    </w:p>
+    <w:p>
+      <w:pPr>
+        <w:pStyle w:val="NormalWeb"/>
+        <w:shd w:val="clear" w:color="auto" w:fill="FFFFFF"/>
+        <w:spacing w:before="0" w:beforeAutospacing="0" w:after="0" w:afterAutospacing="0"/>
+      </w:pPr>
+    </w:p>
+    <w:p>
+      <w:pPr>
+        <w:pStyle w:val="NormalWeb"/>
+        <w:shd w:val="clear" w:color="auto" w:fill="FFFFFF"/>
+        <w:spacing w:before="0" w:beforeAutospacing="0" w:after="0" w:afterAutospacing="0"/>
+      </w:pPr>
+    </w:p>
+    <w:p>
+      <w:pPr>
+        <w:pStyle w:val="NormalWeb"/>
+        <w:shd w:val="clear" w:color="auto" w:fill="FFFFFF"/>
+        <w:spacing w:before="0" w:beforeAutospacing="0" w:after="0" w:afterAutospacing="0"/>
+      </w:pPr>
       <w:r>
         <w:t> </w:t>
       </w:r>
     </w:p>
-    <w:p/>
+    <w:p>
+      <w:pPr>
+        <w:pStyle w:val="ListParagraph"/>
+        <w:numPr>
+          <w:ilvl w:val="0"/>
+          <w:numId w:val="4"/>
+        </w:numPr>
+        <w:spacing w:after="0" w:line="240" w:lineRule="auto"/>
+        <w:rPr>
+          <w:rFonts w:ascii="Montserrat" w:eastAsia="Times New Roman" w:hAnsi="Montserrat" w:cs="Times New Roman"/>
+          <w:color w:val="444444"/>
+          <w:sz w:val="28"/>
+          <w:szCs w:val="28"/>
+          <w:shd w:val="clear" w:color="auto" w:fill="FFFFFF"/>
+        </w:rPr>
+      </w:pPr>
+      <w:r>
+        <w:rPr>
+          <w:rFonts w:ascii="Montserrat" w:eastAsia="Times New Roman" w:hAnsi="Montserrat" w:cs="Times New Roman"/>
+          <w:color w:val="444444"/>
+          <w:sz w:val="28"/>
+          <w:szCs w:val="28"/>
+          <w:shd w:val="clear" w:color="auto" w:fill="FFFFFF"/>
+        </w:rPr>
+        <w:t xml:space="preserve">I have always loved computers and was intrigued by how software works ever since I was young. When I had my first interaction with a </w:t>
+      </w:r>
+      <w:r>
+        <w:rPr>
+          <w:rFonts w:ascii="Montserrat" w:eastAsia="Times New Roman" w:hAnsi="Montserrat" w:cs="Times New Roman"/>
+          <w:color w:val="444444"/>
+          <w:sz w:val="28"/>
+          <w:szCs w:val="28"/>
+          <w:shd w:val="clear" w:color="auto" w:fill="FFFFFF"/>
+        </w:rPr>
+        <w:t>computer,</w:t>
+      </w:r>
+      <w:r>
+        <w:rPr>
+          <w:rFonts w:ascii="Montserrat" w:eastAsia="Times New Roman" w:hAnsi="Montserrat" w:cs="Times New Roman"/>
+          <w:color w:val="444444"/>
+          <w:sz w:val="28"/>
+          <w:szCs w:val="28"/>
+          <w:shd w:val="clear" w:color="auto" w:fill="FFFFFF"/>
+        </w:rPr>
+        <w:t xml:space="preserve"> I knew I was hooked. Instead of going out playing like the other normal kids I was staying inside messaging friends through </w:t>
+      </w:r>
+      <w:r>
+        <w:rPr>
+          <w:rFonts w:ascii="Montserrat" w:eastAsia="Times New Roman" w:hAnsi="Montserrat" w:cs="Times New Roman"/>
+          <w:color w:val="444444"/>
+          <w:sz w:val="28"/>
+          <w:szCs w:val="28"/>
+          <w:shd w:val="clear" w:color="auto" w:fill="FFFFFF"/>
+        </w:rPr>
+        <w:t>Myspace and</w:t>
+      </w:r>
+      <w:r>
+        <w:rPr>
+          <w:rFonts w:ascii="Montserrat" w:eastAsia="Times New Roman" w:hAnsi="Montserrat" w:cs="Times New Roman"/>
+          <w:color w:val="444444"/>
+          <w:sz w:val="28"/>
+          <w:szCs w:val="28"/>
+          <w:shd w:val="clear" w:color="auto" w:fill="FFFFFF"/>
+        </w:rPr>
+        <w:t xml:space="preserve"> going on adventures being immersed playing online RPGs with internet friends. I initially took up Avionics Engineering in college because I thought planes were cool, but then the more I got into it I just knew it wasn't for </w:t>
+      </w:r>
+      <w:r>
+        <w:rPr>
+          <w:rFonts w:ascii="Montserrat" w:eastAsia="Times New Roman" w:hAnsi="Montserrat" w:cs="Times New Roman"/>
+          <w:color w:val="444444"/>
+          <w:sz w:val="28"/>
+          <w:szCs w:val="28"/>
+          <w:shd w:val="clear" w:color="auto" w:fill="FFFFFF"/>
+        </w:rPr>
+        <w:t>me,</w:t>
+      </w:r>
+      <w:r>
+        <w:rPr>
+          <w:rFonts w:ascii="Montserrat" w:eastAsia="Times New Roman" w:hAnsi="Montserrat" w:cs="Times New Roman"/>
+          <w:color w:val="444444"/>
+          <w:sz w:val="28"/>
+          <w:szCs w:val="28"/>
+          <w:shd w:val="clear" w:color="auto" w:fill="FFFFFF"/>
+        </w:rPr>
+        <w:t xml:space="preserve"> so I switched to Computer Engineering. </w:t>
+      </w:r>
+    </w:p>
+    <w:p>
+      <w:pPr>
+        <w:pStyle w:val="ListParagraph"/>
+        <w:spacing w:after="0" w:line="240" w:lineRule="auto"/>
+        <w:rPr>
+          <w:rFonts w:ascii="Montserrat" w:eastAsia="Times New Roman" w:hAnsi="Montserrat" w:cs="Times New Roman"/>
+          <w:color w:val="444444"/>
+          <w:sz w:val="28"/>
+          <w:szCs w:val="28"/>
+          <w:shd w:val="clear" w:color="auto" w:fill="FFFFFF"/>
+        </w:rPr>
+      </w:pPr>
+    </w:p>
+    <w:p>
+      <w:pPr>
+        <w:pStyle w:val="ListParagraph"/>
+        <w:spacing w:after="0" w:line="240" w:lineRule="auto"/>
+        <w:rPr>
+          <w:rFonts w:ascii="Montserrat" w:eastAsia="Times New Roman" w:hAnsi="Montserrat" w:cs="Times New Roman"/>
+          <w:color w:val="444444"/>
+          <w:sz w:val="28"/>
+          <w:szCs w:val="28"/>
+          <w:shd w:val="clear" w:color="auto" w:fill="FFFFFF"/>
+        </w:rPr>
+      </w:pPr>
+      <w:r>
+        <w:rPr>
+          <w:rFonts w:ascii="Montserrat" w:eastAsia="Times New Roman" w:hAnsi="Montserrat" w:cs="Times New Roman"/>
+          <w:color w:val="444444"/>
+          <w:sz w:val="28"/>
+          <w:szCs w:val="28"/>
+          <w:shd w:val="clear" w:color="auto" w:fill="FFFFFF"/>
+        </w:rPr>
+        <w:t xml:space="preserve">I didn't really enjoy Computer Engineering because it was filled with a lot of math and the </w:t>
+      </w:r>
+      <w:r>
+        <w:rPr>
+          <w:rFonts w:ascii="Montserrat" w:eastAsia="Times New Roman" w:hAnsi="Montserrat" w:cs="Times New Roman"/>
+          <w:color w:val="444444"/>
+          <w:sz w:val="28"/>
+          <w:szCs w:val="28"/>
+          <w:shd w:val="clear" w:color="auto" w:fill="FFFFFF"/>
+        </w:rPr>
+        <w:t>further,</w:t>
+      </w:r>
+      <w:r>
+        <w:rPr>
+          <w:rFonts w:ascii="Montserrat" w:eastAsia="Times New Roman" w:hAnsi="Montserrat" w:cs="Times New Roman"/>
+          <w:color w:val="444444"/>
+          <w:sz w:val="28"/>
+          <w:szCs w:val="28"/>
+          <w:shd w:val="clear" w:color="auto" w:fill="FFFFFF"/>
+        </w:rPr>
+        <w:t xml:space="preserve"> I got into it I knew it just quite fit for me. At the time my cousin was telling me about starting his own FinTech company </w:t>
+      </w:r>
+      <w:proofErr w:type="spellStart"/>
+      <w:r>
+        <w:rPr>
+          <w:rFonts w:ascii="Montserrat" w:eastAsia="Times New Roman" w:hAnsi="Montserrat" w:cs="Times New Roman"/>
+          <w:color w:val="444444"/>
+          <w:sz w:val="28"/>
+          <w:szCs w:val="28"/>
+          <w:shd w:val="clear" w:color="auto" w:fill="FFFFFF"/>
+        </w:rPr>
+        <w:t>Qwikwire</w:t>
+      </w:r>
+      <w:proofErr w:type="spellEnd"/>
+      <w:r>
+        <w:rPr>
+          <w:rFonts w:ascii="Montserrat" w:eastAsia="Times New Roman" w:hAnsi="Montserrat" w:cs="Times New Roman"/>
+          <w:color w:val="444444"/>
+          <w:sz w:val="28"/>
+          <w:szCs w:val="28"/>
+          <w:shd w:val="clear" w:color="auto" w:fill="FFFFFF"/>
+        </w:rPr>
+        <w:t xml:space="preserve"> and that I should try out Computer Science because if I knew how to </w:t>
+      </w:r>
+      <w:r>
+        <w:rPr>
+          <w:rFonts w:ascii="Montserrat" w:eastAsia="Times New Roman" w:hAnsi="Montserrat" w:cs="Times New Roman"/>
+          <w:color w:val="444444"/>
+          <w:sz w:val="28"/>
+          <w:szCs w:val="28"/>
+          <w:shd w:val="clear" w:color="auto" w:fill="FFFFFF"/>
+        </w:rPr>
+        <w:t>code,</w:t>
+      </w:r>
+      <w:r>
+        <w:rPr>
+          <w:rFonts w:ascii="Montserrat" w:eastAsia="Times New Roman" w:hAnsi="Montserrat" w:cs="Times New Roman"/>
+          <w:color w:val="444444"/>
+          <w:sz w:val="28"/>
+          <w:szCs w:val="28"/>
+          <w:shd w:val="clear" w:color="auto" w:fill="FFFFFF"/>
+        </w:rPr>
+        <w:t xml:space="preserve"> I can work in his company. I've always thought software was cool </w:t>
+      </w:r>
+      <w:r>
+        <w:rPr>
+          <w:rFonts w:ascii="Montserrat" w:eastAsia="Times New Roman" w:hAnsi="Montserrat" w:cs="Times New Roman"/>
+          <w:color w:val="444444"/>
+          <w:sz w:val="28"/>
+          <w:szCs w:val="28"/>
+          <w:shd w:val="clear" w:color="auto" w:fill="FFFFFF"/>
+        </w:rPr>
+        <w:t xml:space="preserve">because of how it impacted me personally, </w:t>
+      </w:r>
+      <w:r>
+        <w:rPr>
+          <w:rFonts w:ascii="Montserrat" w:eastAsia="Times New Roman" w:hAnsi="Montserrat" w:cs="Times New Roman"/>
+          <w:color w:val="444444"/>
+          <w:sz w:val="28"/>
+          <w:szCs w:val="28"/>
+          <w:shd w:val="clear" w:color="auto" w:fill="FFFFFF"/>
+        </w:rPr>
+        <w:t xml:space="preserve">so I took that leap of faith and finally decided to enroll to start my coding journey! As I </w:t>
+      </w:r>
+      <w:r>
+        <w:rPr>
+          <w:rFonts w:ascii="Montserrat" w:eastAsia="Times New Roman" w:hAnsi="Montserrat" w:cs="Times New Roman"/>
+          <w:color w:val="444444"/>
+          <w:sz w:val="28"/>
+          <w:szCs w:val="28"/>
+          <w:shd w:val="clear" w:color="auto" w:fill="FFFFFF"/>
+        </w:rPr>
+        <w:t>progressed,</w:t>
+      </w:r>
+      <w:r>
+        <w:rPr>
+          <w:rFonts w:ascii="Montserrat" w:eastAsia="Times New Roman" w:hAnsi="Montserrat" w:cs="Times New Roman"/>
+          <w:color w:val="444444"/>
+          <w:sz w:val="28"/>
+          <w:szCs w:val="28"/>
+          <w:shd w:val="clear" w:color="auto" w:fill="FFFFFF"/>
+        </w:rPr>
+        <w:t xml:space="preserve"> I started my internship which then became part time employment in </w:t>
+      </w:r>
+      <w:proofErr w:type="spellStart"/>
+      <w:r>
+        <w:rPr>
+          <w:rFonts w:ascii="Montserrat" w:eastAsia="Times New Roman" w:hAnsi="Montserrat" w:cs="Times New Roman"/>
+          <w:color w:val="444444"/>
+          <w:sz w:val="28"/>
+          <w:szCs w:val="28"/>
+          <w:shd w:val="clear" w:color="auto" w:fill="FFFFFF"/>
+        </w:rPr>
+        <w:t>Qwikwire</w:t>
+      </w:r>
+      <w:proofErr w:type="spellEnd"/>
+      <w:r>
+        <w:rPr>
+          <w:rFonts w:ascii="Montserrat" w:eastAsia="Times New Roman" w:hAnsi="Montserrat" w:cs="Times New Roman"/>
+          <w:color w:val="444444"/>
+          <w:sz w:val="28"/>
+          <w:szCs w:val="28"/>
+          <w:shd w:val="clear" w:color="auto" w:fill="FFFFFF"/>
+        </w:rPr>
+        <w:t xml:space="preserve"> which was awesome because it allowed me to gain work experience from knowledgeable developers while also helping me pay for tuition, it was pretty much a win-win scenario. It was an amazing experience to watch the company grow and grow along with the company. </w:t>
+      </w:r>
+    </w:p>
+    <w:p>
+      <w:pPr>
+        <w:pStyle w:val="ListParagraph"/>
+        <w:spacing w:after="0" w:line="240" w:lineRule="auto"/>
+        <w:rPr>
+          <w:rFonts w:ascii="Montserrat" w:eastAsia="Times New Roman" w:hAnsi="Montserrat" w:cs="Times New Roman"/>
+          <w:color w:val="444444"/>
+          <w:sz w:val="28"/>
+          <w:szCs w:val="28"/>
+          <w:shd w:val="clear" w:color="auto" w:fill="FFFFFF"/>
+        </w:rPr>
+      </w:pPr>
+    </w:p>
+    <w:p>
+      <w:pPr>
+        <w:pStyle w:val="ListParagraph"/>
+        <w:spacing w:after="0" w:line="240" w:lineRule="auto"/>
+        <w:rPr>
+          <w:rFonts w:ascii="Montserrat" w:eastAsia="Times New Roman" w:hAnsi="Montserrat" w:cs="Times New Roman"/>
+          <w:color w:val="444444"/>
+          <w:sz w:val="28"/>
+          <w:szCs w:val="28"/>
+          <w:shd w:val="clear" w:color="auto" w:fill="FFFFFF"/>
+        </w:rPr>
+      </w:pPr>
+      <w:r>
+        <w:rPr>
+          <w:rFonts w:ascii="Montserrat" w:eastAsia="Times New Roman" w:hAnsi="Montserrat" w:cs="Times New Roman"/>
+          <w:color w:val="444444"/>
+          <w:sz w:val="28"/>
+          <w:szCs w:val="28"/>
+          <w:shd w:val="clear" w:color="auto" w:fill="FFFFFF"/>
+        </w:rPr>
+        <w:t>I still remember some of the first products I worked on in the company and thought to myself "Wow, people are going to use what I help created" the feelings of excitement, accomplishment, and fulfillment watching the product go live made me realize I have found that right fit for my career. </w:t>
+      </w:r>
+    </w:p>
+    <w:p>
+      <w:pPr>
+        <w:pStyle w:val="ListParagraph"/>
+        <w:spacing w:after="0" w:line="240" w:lineRule="auto"/>
+        <w:rPr>
+          <w:rFonts w:ascii="Montserrat" w:eastAsia="Times New Roman" w:hAnsi="Montserrat" w:cs="Times New Roman"/>
+          <w:color w:val="444444"/>
+          <w:sz w:val="28"/>
+          <w:szCs w:val="28"/>
+          <w:shd w:val="clear" w:color="auto" w:fill="FFFFFF"/>
+        </w:rPr>
+      </w:pPr>
+    </w:p>
+    <w:p>
+      <w:pPr>
+        <w:pStyle w:val="ListParagraph"/>
+        <w:spacing w:after="0" w:line="240" w:lineRule="auto"/>
+        <w:rPr>
+          <w:rFonts w:ascii="Montserrat" w:eastAsia="Times New Roman" w:hAnsi="Montserrat" w:cs="Times New Roman"/>
+          <w:color w:val="444444"/>
+          <w:sz w:val="28"/>
+          <w:szCs w:val="28"/>
+          <w:shd w:val="clear" w:color="auto" w:fill="FFFFFF"/>
+        </w:rPr>
+      </w:pPr>
+    </w:p>
     <w:sectPr>
       <w:pgSz w:w="12240" w:h="15840"/>
       <w:pgMar w:top="1440" w:right="1440" w:bottom="1440" w:left="1440" w:header="720" w:footer="720" w:gutter="0"/>
@@ -169,6 +739,270 @@
 <file path=word/numbering.xml><?xml version="1.0" encoding="utf-8"?>
 <w:numbering xmlns:wpc="http://schemas.microsoft.com/office/word/2010/wordprocessingCanvas" xmlns:cx="http://schemas.microsoft.com/office/drawing/2014/chartex" xmlns:cx1="http://schemas.microsoft.com/office/drawing/2015/9/8/chartex" xmlns:cx2="http://schemas.microsoft.com/office/drawing/2015/10/21/chartex" xmlns:cx3="http://schemas.microsoft.com/office/drawing/2016/5/9/chartex" xmlns:cx4="http://schemas.microsoft.com/office/drawing/2016/5/10/chartex" xmlns:cx5="http://schemas.microsoft.com/office/drawing/2016/5/11/chartex" xmlns:cx6="http://schemas.microsoft.com/office/drawing/2016/5/12/chartex" xmlns:cx7="http://schemas.microsoft.com/office/drawing/2016/5/13/chartex" xmlns:cx8="http://schemas.microsoft.com/office/drawing/2016/5/14/chartex" xmlns:mc="http://schemas.openxmlformats.org/markup-compatibility/2006" xmlns:aink="http://schemas.microsoft.com/office/drawing/2016/ink" xmlns:am3d="http://schemas.microsoft.com/office/drawing/2017/model3d" xmlns:o="urn:schemas-microsoft-com:office:office" xmlns:r="http://schemas.openxmlformats.org/officeDocument/2006/relationships" xmlns:m="http://schemas.openxmlformats.org/officeDocument/2006/math" xmlns:v="urn:schemas-microsoft-com:vml" xmlns:wp14="http://schemas.microsoft.com/office/word/2010/wordprocessingDrawing" xmlns:wp="http://schemas.openxmlformats.org/drawingml/2006/wordprocessingDrawing" xmlns:w10="urn:schemas-microsoft-com:office:word" xmlns:w="http://schemas.openxmlformats.org/wordprocessingml/2006/main" xmlns:w14="http://schemas.microsoft.com/office/word/2010/wordml" xmlns:w15="http://schemas.microsoft.com/office/word/2012/wordml" xmlns:w16cex="http://schemas.microsoft.com/office/word/2018/wordml/cex" xmlns:w16cid="http://schemas.microsoft.com/office/word/2016/wordml/cid" xmlns:w16="http://schemas.microsoft.com/office/word/2018/wordml" xmlns:w16sdtdh="http://schemas.microsoft.com/office/word/2020/wordml/sdtdatahash" xmlns:w16se="http://schemas.microsoft.com/office/word/2015/wordml/symex" xmlns:wpg="http://schemas.microsoft.com/office/word/2010/wordprocessingGroup" xmlns:wpi="http://schemas.microsoft.com/office/word/2010/wordprocessingInk" xmlns:wne="http://schemas.microsoft.com/office/word/2006/wordml" xmlns:wps="http://schemas.microsoft.com/office/word/2010/wordprocessingShape" mc:Ignorable="w14 w15 w16se w16cid w16 w16cex w16sdtdh wp14">
   <w:abstractNum w:abstractNumId="0" w15:restartNumberingAfterBreak="0">
+    <w:nsid w:val="28EA45CE"/>
+    <w:multiLevelType w:val="hybridMultilevel"/>
+    <w:tmpl w:val="7D2457DC"/>
+    <w:lvl w:ilvl="0" w:tplc="0409000F">
+      <w:start w:val="1"/>
+      <w:numFmt w:val="decimal"/>
+      <w:lvlText w:val="%1."/>
+      <w:lvlJc w:val="left"/>
+      <w:pPr>
+        <w:ind w:left="720" w:hanging="360"/>
+      </w:pPr>
+    </w:lvl>
+    <w:lvl w:ilvl="1" w:tplc="04090019" w:tentative="1">
+      <w:start w:val="1"/>
+      <w:numFmt w:val="lowerLetter"/>
+      <w:lvlText w:val="%2."/>
+      <w:lvlJc w:val="left"/>
+      <w:pPr>
+        <w:ind w:left="1440" w:hanging="360"/>
+      </w:pPr>
+    </w:lvl>
+    <w:lvl w:ilvl="2" w:tplc="0409001B" w:tentative="1">
+      <w:start w:val="1"/>
+      <w:numFmt w:val="lowerRoman"/>
+      <w:lvlText w:val="%3."/>
+      <w:lvlJc w:val="right"/>
+      <w:pPr>
+        <w:ind w:left="2160" w:hanging="180"/>
+      </w:pPr>
+    </w:lvl>
+    <w:lvl w:ilvl="3" w:tplc="0409000F" w:tentative="1">
+      <w:start w:val="1"/>
+      <w:numFmt w:val="decimal"/>
+      <w:lvlText w:val="%4."/>
+      <w:lvlJc w:val="left"/>
+      <w:pPr>
+        <w:ind w:left="2880" w:hanging="360"/>
+      </w:pPr>
+    </w:lvl>
+    <w:lvl w:ilvl="4" w:tplc="04090019" w:tentative="1">
+      <w:start w:val="1"/>
+      <w:numFmt w:val="lowerLetter"/>
+      <w:lvlText w:val="%5."/>
+      <w:lvlJc w:val="left"/>
+      <w:pPr>
+        <w:ind w:left="3600" w:hanging="360"/>
+      </w:pPr>
+    </w:lvl>
+    <w:lvl w:ilvl="5" w:tplc="0409001B" w:tentative="1">
+      <w:start w:val="1"/>
+      <w:numFmt w:val="lowerRoman"/>
+      <w:lvlText w:val="%6."/>
+      <w:lvlJc w:val="right"/>
+      <w:pPr>
+        <w:ind w:left="4320" w:hanging="180"/>
+      </w:pPr>
+    </w:lvl>
+    <w:lvl w:ilvl="6" w:tplc="0409000F" w:tentative="1">
+      <w:start w:val="1"/>
+      <w:numFmt w:val="decimal"/>
+      <w:lvlText w:val="%7."/>
+      <w:lvlJc w:val="left"/>
+      <w:pPr>
+        <w:ind w:left="5040" w:hanging="360"/>
+      </w:pPr>
+    </w:lvl>
+    <w:lvl w:ilvl="7" w:tplc="04090019" w:tentative="1">
+      <w:start w:val="1"/>
+      <w:numFmt w:val="lowerLetter"/>
+      <w:lvlText w:val="%8."/>
+      <w:lvlJc w:val="left"/>
+      <w:pPr>
+        <w:ind w:left="5760" w:hanging="360"/>
+      </w:pPr>
+    </w:lvl>
+    <w:lvl w:ilvl="8" w:tplc="0409001B" w:tentative="1">
+      <w:start w:val="1"/>
+      <w:numFmt w:val="lowerRoman"/>
+      <w:lvlText w:val="%9."/>
+      <w:lvlJc w:val="right"/>
+      <w:pPr>
+        <w:ind w:left="6480" w:hanging="180"/>
+      </w:pPr>
+    </w:lvl>
+  </w:abstractNum>
+  <w:abstractNum w:abstractNumId="1" w15:restartNumberingAfterBreak="0">
+    <w:nsid w:val="53940C35"/>
+    <w:multiLevelType w:val="hybridMultilevel"/>
+    <w:tmpl w:val="C96A7D0A"/>
+    <w:lvl w:ilvl="0" w:tplc="0409000F">
+      <w:start w:val="1"/>
+      <w:numFmt w:val="decimal"/>
+      <w:lvlText w:val="%1."/>
+      <w:lvlJc w:val="left"/>
+      <w:pPr>
+        <w:ind w:left="720" w:hanging="360"/>
+      </w:pPr>
+      <w:rPr>
+        <w:rFonts w:hint="default"/>
+      </w:rPr>
+    </w:lvl>
+    <w:lvl w:ilvl="1" w:tplc="04090019" w:tentative="1">
+      <w:start w:val="1"/>
+      <w:numFmt w:val="lowerLetter"/>
+      <w:lvlText w:val="%2."/>
+      <w:lvlJc w:val="left"/>
+      <w:pPr>
+        <w:ind w:left="1440" w:hanging="360"/>
+      </w:pPr>
+    </w:lvl>
+    <w:lvl w:ilvl="2" w:tplc="0409001B" w:tentative="1">
+      <w:start w:val="1"/>
+      <w:numFmt w:val="lowerRoman"/>
+      <w:lvlText w:val="%3."/>
+      <w:lvlJc w:val="right"/>
+      <w:pPr>
+        <w:ind w:left="2160" w:hanging="180"/>
+      </w:pPr>
+    </w:lvl>
+    <w:lvl w:ilvl="3" w:tplc="0409000F" w:tentative="1">
+      <w:start w:val="1"/>
+      <w:numFmt w:val="decimal"/>
+      <w:lvlText w:val="%4."/>
+      <w:lvlJc w:val="left"/>
+      <w:pPr>
+        <w:ind w:left="2880" w:hanging="360"/>
+      </w:pPr>
+    </w:lvl>
+    <w:lvl w:ilvl="4" w:tplc="04090019" w:tentative="1">
+      <w:start w:val="1"/>
+      <w:numFmt w:val="lowerLetter"/>
+      <w:lvlText w:val="%5."/>
+      <w:lvlJc w:val="left"/>
+      <w:pPr>
+        <w:ind w:left="3600" w:hanging="360"/>
+      </w:pPr>
+    </w:lvl>
+    <w:lvl w:ilvl="5" w:tplc="0409001B" w:tentative="1">
+      <w:start w:val="1"/>
+      <w:numFmt w:val="lowerRoman"/>
+      <w:lvlText w:val="%6."/>
+      <w:lvlJc w:val="right"/>
+      <w:pPr>
+        <w:ind w:left="4320" w:hanging="180"/>
+      </w:pPr>
+    </w:lvl>
+    <w:lvl w:ilvl="6" w:tplc="0409000F" w:tentative="1">
+      <w:start w:val="1"/>
+      <w:numFmt w:val="decimal"/>
+      <w:lvlText w:val="%7."/>
+      <w:lvlJc w:val="left"/>
+      <w:pPr>
+        <w:ind w:left="5040" w:hanging="360"/>
+      </w:pPr>
+    </w:lvl>
+    <w:lvl w:ilvl="7" w:tplc="04090019" w:tentative="1">
+      <w:start w:val="1"/>
+      <w:numFmt w:val="lowerLetter"/>
+      <w:lvlText w:val="%8."/>
+      <w:lvlJc w:val="left"/>
+      <w:pPr>
+        <w:ind w:left="5760" w:hanging="360"/>
+      </w:pPr>
+    </w:lvl>
+    <w:lvl w:ilvl="8" w:tplc="0409001B" w:tentative="1">
+      <w:start w:val="1"/>
+      <w:numFmt w:val="lowerRoman"/>
+      <w:lvlText w:val="%9."/>
+      <w:lvlJc w:val="right"/>
+      <w:pPr>
+        <w:ind w:left="6480" w:hanging="180"/>
+      </w:pPr>
+    </w:lvl>
+  </w:abstractNum>
+  <w:abstractNum w:abstractNumId="2" w15:restartNumberingAfterBreak="0">
+    <w:nsid w:val="5B1A4366"/>
+    <w:multiLevelType w:val="hybridMultilevel"/>
+    <w:tmpl w:val="5282B1C2"/>
+    <w:lvl w:ilvl="0" w:tplc="0409000F">
+      <w:start w:val="1"/>
+      <w:numFmt w:val="decimal"/>
+      <w:lvlText w:val="%1."/>
+      <w:lvlJc w:val="left"/>
+      <w:pPr>
+        <w:ind w:left="720" w:hanging="360"/>
+      </w:pPr>
+      <w:rPr>
+        <w:rFonts w:hint="default"/>
+      </w:rPr>
+    </w:lvl>
+    <w:lvl w:ilvl="1" w:tplc="04090019" w:tentative="1">
+      <w:start w:val="1"/>
+      <w:numFmt w:val="lowerLetter"/>
+      <w:lvlText w:val="%2."/>
+      <w:lvlJc w:val="left"/>
+      <w:pPr>
+        <w:ind w:left="1440" w:hanging="360"/>
+      </w:pPr>
+    </w:lvl>
+    <w:lvl w:ilvl="2" w:tplc="0409001B" w:tentative="1">
+      <w:start w:val="1"/>
+      <w:numFmt w:val="lowerRoman"/>
+      <w:lvlText w:val="%3."/>
+      <w:lvlJc w:val="right"/>
+      <w:pPr>
+        <w:ind w:left="2160" w:hanging="180"/>
+      </w:pPr>
+    </w:lvl>
+    <w:lvl w:ilvl="3" w:tplc="0409000F" w:tentative="1">
+      <w:start w:val="1"/>
+      <w:numFmt w:val="decimal"/>
+      <w:lvlText w:val="%4."/>
+      <w:lvlJc w:val="left"/>
+      <w:pPr>
+        <w:ind w:left="2880" w:hanging="360"/>
+      </w:pPr>
+    </w:lvl>
+    <w:lvl w:ilvl="4" w:tplc="04090019" w:tentative="1">
+      <w:start w:val="1"/>
+      <w:numFmt w:val="lowerLetter"/>
+      <w:lvlText w:val="%5."/>
+      <w:lvlJc w:val="left"/>
+      <w:pPr>
+        <w:ind w:left="3600" w:hanging="360"/>
+      </w:pPr>
+    </w:lvl>
+    <w:lvl w:ilvl="5" w:tplc="0409001B" w:tentative="1">
+      <w:start w:val="1"/>
+      <w:numFmt w:val="lowerRoman"/>
+      <w:lvlText w:val="%6."/>
+      <w:lvlJc w:val="right"/>
+      <w:pPr>
+        <w:ind w:left="4320" w:hanging="180"/>
+      </w:pPr>
+    </w:lvl>
+    <w:lvl w:ilvl="6" w:tplc="0409000F" w:tentative="1">
+      <w:start w:val="1"/>
+      <w:numFmt w:val="decimal"/>
+      <w:lvlText w:val="%7."/>
+      <w:lvlJc w:val="left"/>
+      <w:pPr>
+        <w:ind w:left="5040" w:hanging="360"/>
+      </w:pPr>
+    </w:lvl>
+    <w:lvl w:ilvl="7" w:tplc="04090019" w:tentative="1">
+      <w:start w:val="1"/>
+      <w:numFmt w:val="lowerLetter"/>
+      <w:lvlText w:val="%8."/>
+      <w:lvlJc w:val="left"/>
+      <w:pPr>
+        <w:ind w:left="5760" w:hanging="360"/>
+      </w:pPr>
+    </w:lvl>
+    <w:lvl w:ilvl="8" w:tplc="0409001B" w:tentative="1">
+      <w:start w:val="1"/>
+      <w:numFmt w:val="lowerRoman"/>
+      <w:lvlText w:val="%9."/>
+      <w:lvlJc w:val="right"/>
+      <w:pPr>
+        <w:ind w:left="6480" w:hanging="180"/>
+      </w:pPr>
+    </w:lvl>
+  </w:abstractNum>
+  <w:abstractNum w:abstractNumId="3" w15:restartNumberingAfterBreak="0">
     <w:nsid w:val="688E5501"/>
     <w:multiLevelType w:val="multilevel"/>
     <w:tmpl w:val="AEC2BE9C"/>
@@ -282,7 +1116,16 @@
     </w:lvl>
   </w:abstractNum>
   <w:num w:numId="1">
+    <w:abstractNumId w:val="3"/>
+  </w:num>
+  <w:num w:numId="2">
+    <w:abstractNumId w:val="2"/>
+  </w:num>
+  <w:num w:numId="3">
     <w:abstractNumId w:val="0"/>
+  </w:num>
+  <w:num w:numId="4">
+    <w:abstractNumId w:val="1"/>
   </w:num>
 </w:numbering>
 </file>
@@ -729,6 +1572,17 @@
       <w:szCs w:val="24"/>
     </w:rPr>
   </w:style>
+  <w:style w:type="paragraph" w:styleId="ListParagraph">
+    <w:name w:val="List Paragraph"/>
+    <w:basedOn w:val="Normal"/>
+    <w:uiPriority w:val="34"/>
+    <w:qFormat/>
+    <w:rsid w:val="008436BC"/>
+    <w:pPr>
+      <w:ind w:left="720"/>
+      <w:contextualSpacing/>
+    </w:pPr>
+  </w:style>
 </w:styles>
 </file>
 

</xml_diff>

<commit_message>
semi complete for question 2
</commit_message>
<xml_diff>
--- a/49-effective-interview/story-toolbox.docx
+++ b/49-effective-interview/story-toolbox.docx
@@ -725,6 +725,168 @@
           <w:shd w:val="clear" w:color="auto" w:fill="FFFFFF"/>
         </w:rPr>
       </w:pPr>
+    </w:p>
+    <w:p>
+      <w:pPr>
+        <w:pStyle w:val="ListParagraph"/>
+        <w:spacing w:after="0" w:line="240" w:lineRule="auto"/>
+        <w:rPr>
+          <w:rFonts w:ascii="Montserrat" w:eastAsia="Times New Roman" w:hAnsi="Montserrat" w:cs="Times New Roman"/>
+          <w:color w:val="444444"/>
+          <w:sz w:val="28"/>
+          <w:szCs w:val="28"/>
+          <w:shd w:val="clear" w:color="auto" w:fill="FFFFFF"/>
+        </w:rPr>
+      </w:pPr>
+    </w:p>
+    <w:p>
+      <w:pPr>
+        <w:pStyle w:val="ListParagraph"/>
+        <w:spacing w:after="0" w:line="240" w:lineRule="auto"/>
+        <w:rPr>
+          <w:rFonts w:ascii="Montserrat" w:eastAsia="Times New Roman" w:hAnsi="Montserrat" w:cs="Times New Roman"/>
+          <w:color w:val="444444"/>
+          <w:sz w:val="28"/>
+          <w:szCs w:val="28"/>
+          <w:shd w:val="clear" w:color="auto" w:fill="FFFFFF"/>
+        </w:rPr>
+      </w:pPr>
+    </w:p>
+    <w:p>
+      <w:pPr>
+        <w:pStyle w:val="ListParagraph"/>
+        <w:numPr>
+          <w:ilvl w:val="0"/>
+          <w:numId w:val="4"/>
+        </w:numPr>
+        <w:spacing w:after="0" w:line="240" w:lineRule="auto"/>
+        <w:rPr>
+          <w:rFonts w:ascii="Montserrat" w:eastAsia="Times New Roman" w:hAnsi="Montserrat" w:cs="Times New Roman"/>
+          <w:color w:val="444444"/>
+          <w:sz w:val="28"/>
+          <w:szCs w:val="28"/>
+          <w:shd w:val="clear" w:color="auto" w:fill="FFFFFF"/>
+        </w:rPr>
+      </w:pPr>
+      <w:r>
+        <w:rPr>
+          <w:rFonts w:ascii="Montserrat" w:eastAsia="Times New Roman" w:hAnsi="Montserrat" w:cs="Times New Roman"/>
+          <w:color w:val="444444"/>
+          <w:sz w:val="28"/>
+          <w:szCs w:val="28"/>
+          <w:shd w:val="clear" w:color="auto" w:fill="FFFFFF"/>
+        </w:rPr>
+        <w:lastRenderedPageBreak/>
+        <w:t>YouTube</w:t>
+      </w:r>
+      <w:r>
+        <w:rPr>
+          <w:rFonts w:ascii="Montserrat" w:eastAsia="Times New Roman" w:hAnsi="Montserrat" w:cs="Times New Roman"/>
+          <w:color w:val="444444"/>
+          <w:sz w:val="28"/>
+          <w:szCs w:val="28"/>
+          <w:shd w:val="clear" w:color="auto" w:fill="FFFFFF"/>
+        </w:rPr>
+        <w:t xml:space="preserve"> is a company</w:t>
+      </w:r>
+      <w:r>
+        <w:rPr>
+          <w:rFonts w:ascii="Montserrat" w:eastAsia="Times New Roman" w:hAnsi="Montserrat" w:cs="Times New Roman"/>
+          <w:color w:val="444444"/>
+          <w:sz w:val="28"/>
+          <w:szCs w:val="28"/>
+          <w:shd w:val="clear" w:color="auto" w:fill="FFFFFF"/>
+        </w:rPr>
+        <w:t xml:space="preserve"> that I grew up with that I realized aided people in the direction to be more open to using personal home computers to jump on the internet and connect with others. If it were not companies like </w:t>
+      </w:r>
+      <w:proofErr w:type="gramStart"/>
+      <w:r>
+        <w:rPr>
+          <w:rFonts w:ascii="Montserrat" w:eastAsia="Times New Roman" w:hAnsi="Montserrat" w:cs="Times New Roman"/>
+          <w:color w:val="444444"/>
+          <w:sz w:val="28"/>
+          <w:szCs w:val="28"/>
+          <w:shd w:val="clear" w:color="auto" w:fill="FFFFFF"/>
+        </w:rPr>
+        <w:t>YouTube</w:t>
+      </w:r>
+      <w:proofErr w:type="gramEnd"/>
+      <w:r>
+        <w:rPr>
+          <w:rFonts w:ascii="Montserrat" w:eastAsia="Times New Roman" w:hAnsi="Montserrat" w:cs="Times New Roman"/>
+          <w:color w:val="444444"/>
+          <w:sz w:val="28"/>
+          <w:szCs w:val="28"/>
+          <w:shd w:val="clear" w:color="auto" w:fill="FFFFFF"/>
+        </w:rPr>
+        <w:t xml:space="preserve"> I would find it hard to believe that people would be as connected to each other as they are today. away from loved ones it was a blessing for my loved ones who weren’t as tech </w:t>
+      </w:r>
+      <w:proofErr w:type="spellStart"/>
+      <w:r>
+        <w:rPr>
+          <w:rFonts w:ascii="Montserrat" w:eastAsia="Times New Roman" w:hAnsi="Montserrat" w:cs="Times New Roman"/>
+          <w:color w:val="444444"/>
+          <w:sz w:val="28"/>
+          <w:szCs w:val="28"/>
+          <w:shd w:val="clear" w:color="auto" w:fill="FFFFFF"/>
+        </w:rPr>
+        <w:t>savy</w:t>
+      </w:r>
+      <w:proofErr w:type="spellEnd"/>
+      <w:r>
+        <w:rPr>
+          <w:rFonts w:ascii="Montserrat" w:eastAsia="Times New Roman" w:hAnsi="Montserrat" w:cs="Times New Roman"/>
+          <w:color w:val="444444"/>
+          <w:sz w:val="28"/>
+          <w:szCs w:val="28"/>
+          <w:shd w:val="clear" w:color="auto" w:fill="FFFFFF"/>
+        </w:rPr>
+        <w:t xml:space="preserve"> to be more willing to connect online. </w:t>
+      </w:r>
+      <w:proofErr w:type="gramStart"/>
+      <w:r>
+        <w:rPr>
+          <w:rFonts w:ascii="Montserrat" w:eastAsia="Times New Roman" w:hAnsi="Montserrat" w:cs="Times New Roman"/>
+          <w:color w:val="444444"/>
+          <w:sz w:val="28"/>
+          <w:szCs w:val="28"/>
+          <w:shd w:val="clear" w:color="auto" w:fill="FFFFFF"/>
+        </w:rPr>
+        <w:t>So</w:t>
+      </w:r>
+      <w:proofErr w:type="gramEnd"/>
+      <w:r>
+        <w:rPr>
+          <w:rFonts w:ascii="Montserrat" w:eastAsia="Times New Roman" w:hAnsi="Montserrat" w:cs="Times New Roman"/>
+          <w:color w:val="444444"/>
+          <w:sz w:val="28"/>
+          <w:szCs w:val="28"/>
+          <w:shd w:val="clear" w:color="auto" w:fill="FFFFFF"/>
+        </w:rPr>
+        <w:t xml:space="preserve"> coming from someone who was always moving around, that weren’t previously connected on the internet to be connected. I personally use YouTube almost </w:t>
+      </w:r>
+      <w:proofErr w:type="spellStart"/>
+      <w:r>
+        <w:rPr>
+          <w:rFonts w:ascii="Montserrat" w:eastAsia="Times New Roman" w:hAnsi="Montserrat" w:cs="Times New Roman"/>
+          <w:color w:val="444444"/>
+          <w:sz w:val="28"/>
+          <w:szCs w:val="28"/>
+          <w:shd w:val="clear" w:color="auto" w:fill="FFFFFF"/>
+        </w:rPr>
+        <w:t>everyday</w:t>
+      </w:r>
+      <w:proofErr w:type="spellEnd"/>
+      <w:r>
+        <w:rPr>
+          <w:rFonts w:ascii="Montserrat" w:eastAsia="Times New Roman" w:hAnsi="Montserrat" w:cs="Times New Roman"/>
+          <w:color w:val="444444"/>
+          <w:sz w:val="28"/>
+          <w:szCs w:val="28"/>
+          <w:shd w:val="clear" w:color="auto" w:fill="FFFFFF"/>
+        </w:rPr>
+        <w:t>, and I find it to be wonderful because not only is it a platform for users to express themselves free of charge.</w:t>
+      </w:r>
     </w:p>
     <w:sectPr>
       <w:pgSz w:w="12240" w:h="15840"/>

</xml_diff>

<commit_message>
Updated 2nd question's answer
</commit_message>
<xml_diff>
--- a/49-effective-interview/story-toolbox.docx
+++ b/49-effective-interview/story-toolbox.docx
@@ -178,27 +178,7 @@
           <w:sz w:val="28"/>
           <w:szCs w:val="28"/>
         </w:rPr>
-        <w:t xml:space="preserve"> with your answers and submit the link. Have your friends review your video to give you feedback </w:t>
-      </w:r>
-      <w:proofErr w:type="gramStart"/>
-      <w:r>
-        <w:rPr>
-          <w:rFonts w:ascii="Roboto" w:hAnsi="Roboto"/>
-          <w:color w:val="333333"/>
-          <w:sz w:val="28"/>
-          <w:szCs w:val="28"/>
-        </w:rPr>
-        <w:t>and also</w:t>
-      </w:r>
-      <w:proofErr w:type="gramEnd"/>
-      <w:r>
-        <w:rPr>
-          <w:rFonts w:ascii="Roboto" w:hAnsi="Roboto"/>
-          <w:color w:val="333333"/>
-          <w:sz w:val="28"/>
-          <w:szCs w:val="28"/>
-        </w:rPr>
-        <w:t xml:space="preserve"> discuss this with your coach. This will be good practice as you prepare for behavioral interviews!</w:t>
+        <w:t xml:space="preserve"> with your answers and submit the link. Have your friends review your video to give you feedback and also discuss this with your coach. This will be good practice as you prepare for behavioral interviews!</w:t>
       </w:r>
     </w:p>
     <w:p>
@@ -441,67 +421,7 @@
           <w:szCs w:val="28"/>
           <w:shd w:val="clear" w:color="auto" w:fill="FFFFFF"/>
         </w:rPr>
-        <w:t xml:space="preserve">I have always loved computers and was intrigued by how software works ever since I was young. When I had my first interaction with a </w:t>
-      </w:r>
-      <w:r>
-        <w:rPr>
-          <w:rFonts w:ascii="Montserrat" w:eastAsia="Times New Roman" w:hAnsi="Montserrat" w:cs="Times New Roman"/>
-          <w:color w:val="444444"/>
-          <w:sz w:val="28"/>
-          <w:szCs w:val="28"/>
-          <w:shd w:val="clear" w:color="auto" w:fill="FFFFFF"/>
-        </w:rPr>
-        <w:t>computer,</w:t>
-      </w:r>
-      <w:r>
-        <w:rPr>
-          <w:rFonts w:ascii="Montserrat" w:eastAsia="Times New Roman" w:hAnsi="Montserrat" w:cs="Times New Roman"/>
-          <w:color w:val="444444"/>
-          <w:sz w:val="28"/>
-          <w:szCs w:val="28"/>
-          <w:shd w:val="clear" w:color="auto" w:fill="FFFFFF"/>
-        </w:rPr>
-        <w:t xml:space="preserve"> I knew I was hooked. Instead of going out playing like the other normal kids I was staying inside messaging friends through </w:t>
-      </w:r>
-      <w:r>
-        <w:rPr>
-          <w:rFonts w:ascii="Montserrat" w:eastAsia="Times New Roman" w:hAnsi="Montserrat" w:cs="Times New Roman"/>
-          <w:color w:val="444444"/>
-          <w:sz w:val="28"/>
-          <w:szCs w:val="28"/>
-          <w:shd w:val="clear" w:color="auto" w:fill="FFFFFF"/>
-        </w:rPr>
-        <w:t>Myspace and</w:t>
-      </w:r>
-      <w:r>
-        <w:rPr>
-          <w:rFonts w:ascii="Montserrat" w:eastAsia="Times New Roman" w:hAnsi="Montserrat" w:cs="Times New Roman"/>
-          <w:color w:val="444444"/>
-          <w:sz w:val="28"/>
-          <w:szCs w:val="28"/>
-          <w:shd w:val="clear" w:color="auto" w:fill="FFFFFF"/>
-        </w:rPr>
-        <w:t xml:space="preserve"> going on adventures being immersed playing online RPGs with internet friends. I initially took up Avionics Engineering in college because I thought planes were cool, but then the more I got into it I just knew it wasn't for </w:t>
-      </w:r>
-      <w:r>
-        <w:rPr>
-          <w:rFonts w:ascii="Montserrat" w:eastAsia="Times New Roman" w:hAnsi="Montserrat" w:cs="Times New Roman"/>
-          <w:color w:val="444444"/>
-          <w:sz w:val="28"/>
-          <w:szCs w:val="28"/>
-          <w:shd w:val="clear" w:color="auto" w:fill="FFFFFF"/>
-        </w:rPr>
-        <w:t>me,</w:t>
-      </w:r>
-      <w:r>
-        <w:rPr>
-          <w:rFonts w:ascii="Montserrat" w:eastAsia="Times New Roman" w:hAnsi="Montserrat" w:cs="Times New Roman"/>
-          <w:color w:val="444444"/>
-          <w:sz w:val="28"/>
-          <w:szCs w:val="28"/>
-          <w:shd w:val="clear" w:color="auto" w:fill="FFFFFF"/>
-        </w:rPr>
-        <w:t xml:space="preserve"> so I switched to Computer Engineering. </w:t>
+        <w:t xml:space="preserve">I have always loved computers and was intrigued by how software works ever since I was young. When I had my first interaction with a computer, I knew I was hooked. Instead of going out playing like the other normal kids I was staying inside messaging friends through Myspace and going on adventures being immersed playing online RPGs with internet friends. I initially took up Avionics Engineering in college because I thought planes were cool, but then the more I got into it I just knew it wasn't for me, so I switched to Computer Engineering. </w:t>
       </w:r>
     </w:p>
     <w:p>
@@ -537,27 +457,7 @@
           <w:szCs w:val="28"/>
           <w:shd w:val="clear" w:color="auto" w:fill="FFFFFF"/>
         </w:rPr>
-        <w:t xml:space="preserve">I didn't really enjoy Computer Engineering because it was filled with a lot of math and the </w:t>
-      </w:r>
-      <w:r>
-        <w:rPr>
-          <w:rFonts w:ascii="Montserrat" w:eastAsia="Times New Roman" w:hAnsi="Montserrat" w:cs="Times New Roman"/>
-          <w:color w:val="444444"/>
-          <w:sz w:val="28"/>
-          <w:szCs w:val="28"/>
-          <w:shd w:val="clear" w:color="auto" w:fill="FFFFFF"/>
-        </w:rPr>
-        <w:t>further,</w:t>
-      </w:r>
-      <w:r>
-        <w:rPr>
-          <w:rFonts w:ascii="Montserrat" w:eastAsia="Times New Roman" w:hAnsi="Montserrat" w:cs="Times New Roman"/>
-          <w:color w:val="444444"/>
-          <w:sz w:val="28"/>
-          <w:szCs w:val="28"/>
-          <w:shd w:val="clear" w:color="auto" w:fill="FFFFFF"/>
-        </w:rPr>
-        <w:t xml:space="preserve"> I got into it I knew it just quite fit for me. At the time my cousin was telling me about starting his own FinTech company </w:t>
+        <w:t xml:space="preserve">I didn't really enjoy Computer Engineering because it was filled with a lot of math and the further, I got into it I knew it just quite fit for me. At the time my cousin was telling me about starting his own FinTech company </w:t>
       </w:r>
       <w:proofErr w:type="spellStart"/>
       <w:r>
@@ -579,67 +479,7 @@
           <w:szCs w:val="28"/>
           <w:shd w:val="clear" w:color="auto" w:fill="FFFFFF"/>
         </w:rPr>
-        <w:t xml:space="preserve"> and that I should try out Computer Science because if I knew how to </w:t>
-      </w:r>
-      <w:r>
-        <w:rPr>
-          <w:rFonts w:ascii="Montserrat" w:eastAsia="Times New Roman" w:hAnsi="Montserrat" w:cs="Times New Roman"/>
-          <w:color w:val="444444"/>
-          <w:sz w:val="28"/>
-          <w:szCs w:val="28"/>
-          <w:shd w:val="clear" w:color="auto" w:fill="FFFFFF"/>
-        </w:rPr>
-        <w:t>code,</w:t>
-      </w:r>
-      <w:r>
-        <w:rPr>
-          <w:rFonts w:ascii="Montserrat" w:eastAsia="Times New Roman" w:hAnsi="Montserrat" w:cs="Times New Roman"/>
-          <w:color w:val="444444"/>
-          <w:sz w:val="28"/>
-          <w:szCs w:val="28"/>
-          <w:shd w:val="clear" w:color="auto" w:fill="FFFFFF"/>
-        </w:rPr>
-        <w:t xml:space="preserve"> I can work in his company. I've always thought software was cool </w:t>
-      </w:r>
-      <w:r>
-        <w:rPr>
-          <w:rFonts w:ascii="Montserrat" w:eastAsia="Times New Roman" w:hAnsi="Montserrat" w:cs="Times New Roman"/>
-          <w:color w:val="444444"/>
-          <w:sz w:val="28"/>
-          <w:szCs w:val="28"/>
-          <w:shd w:val="clear" w:color="auto" w:fill="FFFFFF"/>
-        </w:rPr>
-        <w:t xml:space="preserve">because of how it impacted me personally, </w:t>
-      </w:r>
-      <w:r>
-        <w:rPr>
-          <w:rFonts w:ascii="Montserrat" w:eastAsia="Times New Roman" w:hAnsi="Montserrat" w:cs="Times New Roman"/>
-          <w:color w:val="444444"/>
-          <w:sz w:val="28"/>
-          <w:szCs w:val="28"/>
-          <w:shd w:val="clear" w:color="auto" w:fill="FFFFFF"/>
-        </w:rPr>
-        <w:t xml:space="preserve">so I took that leap of faith and finally decided to enroll to start my coding journey! As I </w:t>
-      </w:r>
-      <w:r>
-        <w:rPr>
-          <w:rFonts w:ascii="Montserrat" w:eastAsia="Times New Roman" w:hAnsi="Montserrat" w:cs="Times New Roman"/>
-          <w:color w:val="444444"/>
-          <w:sz w:val="28"/>
-          <w:szCs w:val="28"/>
-          <w:shd w:val="clear" w:color="auto" w:fill="FFFFFF"/>
-        </w:rPr>
-        <w:t>progressed,</w:t>
-      </w:r>
-      <w:r>
-        <w:rPr>
-          <w:rFonts w:ascii="Montserrat" w:eastAsia="Times New Roman" w:hAnsi="Montserrat" w:cs="Times New Roman"/>
-          <w:color w:val="444444"/>
-          <w:sz w:val="28"/>
-          <w:szCs w:val="28"/>
-          <w:shd w:val="clear" w:color="auto" w:fill="FFFFFF"/>
-        </w:rPr>
-        <w:t xml:space="preserve"> I started my internship which then became part time employment in </w:t>
+        <w:t xml:space="preserve"> and that I should try out Computer Science because if I knew how to code, I can work in his company. I've always thought software was cool because of how it impacted me personally, so I took that leap of faith and finally decided to enroll to start my coding journey! As I progressed, I started my internship which then became part time employment in </w:t>
       </w:r>
       <w:proofErr w:type="spellStart"/>
       <w:r>
@@ -777,49 +617,7 @@
           <w:shd w:val="clear" w:color="auto" w:fill="FFFFFF"/>
         </w:rPr>
         <w:lastRenderedPageBreak/>
-        <w:t>YouTube</w:t>
-      </w:r>
-      <w:r>
-        <w:rPr>
-          <w:rFonts w:ascii="Montserrat" w:eastAsia="Times New Roman" w:hAnsi="Montserrat" w:cs="Times New Roman"/>
-          <w:color w:val="444444"/>
-          <w:sz w:val="28"/>
-          <w:szCs w:val="28"/>
-          <w:shd w:val="clear" w:color="auto" w:fill="FFFFFF"/>
-        </w:rPr>
-        <w:t xml:space="preserve"> is a company</w:t>
-      </w:r>
-      <w:r>
-        <w:rPr>
-          <w:rFonts w:ascii="Montserrat" w:eastAsia="Times New Roman" w:hAnsi="Montserrat" w:cs="Times New Roman"/>
-          <w:color w:val="444444"/>
-          <w:sz w:val="28"/>
-          <w:szCs w:val="28"/>
-          <w:shd w:val="clear" w:color="auto" w:fill="FFFFFF"/>
-        </w:rPr>
-        <w:t xml:space="preserve"> that I grew up with that I realized aided people in the direction to be more open to using personal home computers to jump on the internet and connect with others. If it were not companies like </w:t>
-      </w:r>
-      <w:proofErr w:type="gramStart"/>
-      <w:r>
-        <w:rPr>
-          <w:rFonts w:ascii="Montserrat" w:eastAsia="Times New Roman" w:hAnsi="Montserrat" w:cs="Times New Roman"/>
-          <w:color w:val="444444"/>
-          <w:sz w:val="28"/>
-          <w:szCs w:val="28"/>
-          <w:shd w:val="clear" w:color="auto" w:fill="FFFFFF"/>
-        </w:rPr>
-        <w:t>YouTube</w:t>
-      </w:r>
-      <w:proofErr w:type="gramEnd"/>
-      <w:r>
-        <w:rPr>
-          <w:rFonts w:ascii="Montserrat" w:eastAsia="Times New Roman" w:hAnsi="Montserrat" w:cs="Times New Roman"/>
-          <w:color w:val="444444"/>
-          <w:sz w:val="28"/>
-          <w:szCs w:val="28"/>
-          <w:shd w:val="clear" w:color="auto" w:fill="FFFFFF"/>
-        </w:rPr>
-        <w:t xml:space="preserve"> I would find it hard to believe that people would be as connected to each other as they are today. away from loved ones it was a blessing for my loved ones who weren’t as tech </w:t>
+        <w:t xml:space="preserve">I was one of many people that have been impacted by the technology that </w:t>
       </w:r>
       <w:proofErr w:type="spellStart"/>
       <w:r>
@@ -830,7 +628,7 @@
           <w:szCs w:val="28"/>
           <w:shd w:val="clear" w:color="auto" w:fill="FFFFFF"/>
         </w:rPr>
-        <w:t>savy</w:t>
+        <w:t>Youtube</w:t>
       </w:r>
       <w:proofErr w:type="spellEnd"/>
       <w:r>
@@ -841,29 +639,7 @@
           <w:szCs w:val="28"/>
           <w:shd w:val="clear" w:color="auto" w:fill="FFFFFF"/>
         </w:rPr>
-        <w:t xml:space="preserve"> to be more willing to connect online. </w:t>
-      </w:r>
-      <w:proofErr w:type="gramStart"/>
-      <w:r>
-        <w:rPr>
-          <w:rFonts w:ascii="Montserrat" w:eastAsia="Times New Roman" w:hAnsi="Montserrat" w:cs="Times New Roman"/>
-          <w:color w:val="444444"/>
-          <w:sz w:val="28"/>
-          <w:szCs w:val="28"/>
-          <w:shd w:val="clear" w:color="auto" w:fill="FFFFFF"/>
-        </w:rPr>
-        <w:t>So</w:t>
-      </w:r>
-      <w:proofErr w:type="gramEnd"/>
-      <w:r>
-        <w:rPr>
-          <w:rFonts w:ascii="Montserrat" w:eastAsia="Times New Roman" w:hAnsi="Montserrat" w:cs="Times New Roman"/>
-          <w:color w:val="444444"/>
-          <w:sz w:val="28"/>
-          <w:szCs w:val="28"/>
-          <w:shd w:val="clear" w:color="auto" w:fill="FFFFFF"/>
-        </w:rPr>
-        <w:t xml:space="preserve"> coming from someone who was always moving around, that weren’t previously connected on the internet to be connected. I personally use YouTube almost </w:t>
+        <w:t xml:space="preserve"> has produced. </w:t>
       </w:r>
       <w:proofErr w:type="spellStart"/>
       <w:r>
@@ -874,7 +650,7 @@
           <w:szCs w:val="28"/>
           <w:shd w:val="clear" w:color="auto" w:fill="FFFFFF"/>
         </w:rPr>
-        <w:t>everyday</w:t>
+        <w:t>Youtube</w:t>
       </w:r>
       <w:proofErr w:type="spellEnd"/>
       <w:r>
@@ -885,7 +661,423 @@
           <w:szCs w:val="28"/>
           <w:shd w:val="clear" w:color="auto" w:fill="FFFFFF"/>
         </w:rPr>
-        <w:t>, and I find it to be wonderful because not only is it a platform for users to express themselves free of charge.</w:t>
+        <w:t xml:space="preserve"> </w:t>
+      </w:r>
+      <w:r>
+        <w:rPr>
+          <w:rFonts w:ascii="Montserrat" w:eastAsia="Times New Roman" w:hAnsi="Montserrat" w:cs="Times New Roman"/>
+          <w:color w:val="444444"/>
+          <w:sz w:val="28"/>
+          <w:szCs w:val="28"/>
+          <w:shd w:val="clear" w:color="auto" w:fill="FFFFFF"/>
+        </w:rPr>
+        <w:t>helped spark my interest with software</w:t>
+      </w:r>
+      <w:r>
+        <w:rPr>
+          <w:rFonts w:ascii="Montserrat" w:eastAsia="Times New Roman" w:hAnsi="Montserrat" w:cs="Times New Roman"/>
+          <w:color w:val="444444"/>
+          <w:sz w:val="28"/>
+          <w:szCs w:val="28"/>
+          <w:shd w:val="clear" w:color="auto" w:fill="FFFFFF"/>
+        </w:rPr>
+        <w:t xml:space="preserve"> because it made me realize how amazing software can become by allowing</w:t>
+      </w:r>
+      <w:r>
+        <w:rPr>
+          <w:rFonts w:ascii="Montserrat" w:eastAsia="Times New Roman" w:hAnsi="Montserrat" w:cs="Times New Roman"/>
+          <w:color w:val="444444"/>
+          <w:sz w:val="28"/>
+          <w:szCs w:val="28"/>
+          <w:shd w:val="clear" w:color="auto" w:fill="FFFFFF"/>
+        </w:rPr>
+        <w:t xml:space="preserve"> anyone</w:t>
+      </w:r>
+      <w:r>
+        <w:rPr>
+          <w:rFonts w:ascii="Montserrat" w:eastAsia="Times New Roman" w:hAnsi="Montserrat" w:cs="Times New Roman"/>
+          <w:color w:val="444444"/>
+          <w:sz w:val="28"/>
+          <w:szCs w:val="28"/>
+          <w:shd w:val="clear" w:color="auto" w:fill="FFFFFF"/>
+        </w:rPr>
+        <w:t xml:space="preserve"> </w:t>
+      </w:r>
+      <w:r>
+        <w:rPr>
+          <w:rFonts w:ascii="Montserrat" w:eastAsia="Times New Roman" w:hAnsi="Montserrat" w:cs="Times New Roman"/>
+          <w:color w:val="444444"/>
+          <w:sz w:val="28"/>
+          <w:szCs w:val="28"/>
+          <w:shd w:val="clear" w:color="auto" w:fill="FFFFFF"/>
+        </w:rPr>
+        <w:t xml:space="preserve">to be able to </w:t>
+      </w:r>
+      <w:r>
+        <w:rPr>
+          <w:rFonts w:ascii="Montserrat" w:eastAsia="Times New Roman" w:hAnsi="Montserrat" w:cs="Times New Roman"/>
+          <w:color w:val="444444"/>
+          <w:sz w:val="28"/>
+          <w:szCs w:val="28"/>
+          <w:shd w:val="clear" w:color="auto" w:fill="FFFFFF"/>
+        </w:rPr>
+        <w:t>express themselves</w:t>
+      </w:r>
+      <w:r>
+        <w:rPr>
+          <w:rFonts w:ascii="Montserrat" w:eastAsia="Times New Roman" w:hAnsi="Montserrat" w:cs="Times New Roman"/>
+          <w:color w:val="444444"/>
+          <w:sz w:val="28"/>
+          <w:szCs w:val="28"/>
+          <w:shd w:val="clear" w:color="auto" w:fill="FFFFFF"/>
+        </w:rPr>
+        <w:t xml:space="preserve"> and make a voice for themselves</w:t>
+      </w:r>
+      <w:r>
+        <w:rPr>
+          <w:rFonts w:ascii="Montserrat" w:eastAsia="Times New Roman" w:hAnsi="Montserrat" w:cs="Times New Roman"/>
+          <w:color w:val="444444"/>
+          <w:sz w:val="28"/>
+          <w:szCs w:val="28"/>
+          <w:shd w:val="clear" w:color="auto" w:fill="FFFFFF"/>
+        </w:rPr>
+        <w:t>.</w:t>
+      </w:r>
+      <w:r>
+        <w:rPr>
+          <w:rFonts w:ascii="Montserrat" w:eastAsia="Times New Roman" w:hAnsi="Montserrat" w:cs="Times New Roman"/>
+          <w:color w:val="444444"/>
+          <w:sz w:val="28"/>
+          <w:szCs w:val="28"/>
+          <w:shd w:val="clear" w:color="auto" w:fill="FFFFFF"/>
+        </w:rPr>
+        <w:t xml:space="preserve"> </w:t>
+      </w:r>
+      <w:r>
+        <w:rPr>
+          <w:rFonts w:ascii="Montserrat" w:eastAsia="Times New Roman" w:hAnsi="Montserrat" w:cs="Times New Roman"/>
+          <w:color w:val="444444"/>
+          <w:sz w:val="28"/>
+          <w:szCs w:val="28"/>
+          <w:shd w:val="clear" w:color="auto" w:fill="FFFFFF"/>
+        </w:rPr>
+        <w:t>YouTube for me is a company that became a gateway that</w:t>
+      </w:r>
+      <w:r>
+        <w:rPr>
+          <w:rFonts w:ascii="Montserrat" w:eastAsia="Times New Roman" w:hAnsi="Montserrat" w:cs="Times New Roman"/>
+          <w:color w:val="444444"/>
+          <w:sz w:val="28"/>
+          <w:szCs w:val="28"/>
+          <w:shd w:val="clear" w:color="auto" w:fill="FFFFFF"/>
+        </w:rPr>
+        <w:t xml:space="preserve"> encourage</w:t>
+      </w:r>
+      <w:r>
+        <w:rPr>
+          <w:rFonts w:ascii="Montserrat" w:eastAsia="Times New Roman" w:hAnsi="Montserrat" w:cs="Times New Roman"/>
+          <w:color w:val="444444"/>
+          <w:sz w:val="28"/>
+          <w:szCs w:val="28"/>
+          <w:shd w:val="clear" w:color="auto" w:fill="FFFFFF"/>
+        </w:rPr>
+        <w:t>s</w:t>
+      </w:r>
+      <w:r>
+        <w:rPr>
+          <w:rFonts w:ascii="Montserrat" w:eastAsia="Times New Roman" w:hAnsi="Montserrat" w:cs="Times New Roman"/>
+          <w:color w:val="444444"/>
+          <w:sz w:val="28"/>
+          <w:szCs w:val="28"/>
+          <w:shd w:val="clear" w:color="auto" w:fill="FFFFFF"/>
+        </w:rPr>
+        <w:t xml:space="preserve"> people to become more creative</w:t>
+      </w:r>
+      <w:r>
+        <w:rPr>
+          <w:rFonts w:ascii="Montserrat" w:eastAsia="Times New Roman" w:hAnsi="Montserrat" w:cs="Times New Roman"/>
+          <w:color w:val="444444"/>
+          <w:sz w:val="28"/>
+          <w:szCs w:val="28"/>
+          <w:shd w:val="clear" w:color="auto" w:fill="FFFFFF"/>
+        </w:rPr>
+        <w:t xml:space="preserve"> and not only that but to ease people that were once hesitant about buying a personal computer to get one</w:t>
+      </w:r>
+      <w:r>
+        <w:rPr>
+          <w:rFonts w:ascii="Montserrat" w:eastAsia="Times New Roman" w:hAnsi="Montserrat" w:cs="Times New Roman"/>
+          <w:color w:val="444444"/>
+          <w:sz w:val="28"/>
+          <w:szCs w:val="28"/>
+          <w:shd w:val="clear" w:color="auto" w:fill="FFFFFF"/>
+        </w:rPr>
+        <w:t xml:space="preserve">. </w:t>
+      </w:r>
+      <w:r>
+        <w:rPr>
+          <w:rFonts w:ascii="Montserrat" w:eastAsia="Times New Roman" w:hAnsi="Montserrat" w:cs="Times New Roman"/>
+          <w:color w:val="444444"/>
+          <w:sz w:val="28"/>
+          <w:szCs w:val="28"/>
+          <w:shd w:val="clear" w:color="auto" w:fill="FFFFFF"/>
+        </w:rPr>
+        <w:t xml:space="preserve">My Dad is not that technical, he is a wonderful artist but when it comes to using </w:t>
+      </w:r>
+      <w:r>
+        <w:rPr>
+          <w:rFonts w:ascii="Montserrat" w:eastAsia="Times New Roman" w:hAnsi="Montserrat" w:cs="Times New Roman"/>
+          <w:color w:val="444444"/>
+          <w:sz w:val="28"/>
+          <w:szCs w:val="28"/>
+          <w:shd w:val="clear" w:color="auto" w:fill="FFFFFF"/>
+        </w:rPr>
+        <w:t>technology,</w:t>
+      </w:r>
+      <w:r>
+        <w:rPr>
+          <w:rFonts w:ascii="Montserrat" w:eastAsia="Times New Roman" w:hAnsi="Montserrat" w:cs="Times New Roman"/>
+          <w:color w:val="444444"/>
+          <w:sz w:val="28"/>
+          <w:szCs w:val="28"/>
+          <w:shd w:val="clear" w:color="auto" w:fill="FFFFFF"/>
+        </w:rPr>
+        <w:t xml:space="preserve"> he wants it to be simple to use</w:t>
+      </w:r>
+      <w:r>
+        <w:rPr>
+          <w:rFonts w:ascii="Montserrat" w:eastAsia="Times New Roman" w:hAnsi="Montserrat" w:cs="Times New Roman"/>
+          <w:color w:val="444444"/>
+          <w:sz w:val="28"/>
+          <w:szCs w:val="28"/>
+          <w:shd w:val="clear" w:color="auto" w:fill="FFFFFF"/>
+        </w:rPr>
+        <w:t xml:space="preserve">. </w:t>
+      </w:r>
+      <w:r>
+        <w:rPr>
+          <w:rFonts w:ascii="Montserrat" w:eastAsia="Times New Roman" w:hAnsi="Montserrat" w:cs="Times New Roman"/>
+          <w:color w:val="444444"/>
+          <w:sz w:val="28"/>
+          <w:szCs w:val="28"/>
+          <w:shd w:val="clear" w:color="auto" w:fill="FFFFFF"/>
+        </w:rPr>
+        <w:t>He has a laptop and uses YouTube almost every day</w:t>
+      </w:r>
+      <w:r>
+        <w:rPr>
+          <w:rFonts w:ascii="Montserrat" w:eastAsia="Times New Roman" w:hAnsi="Montserrat" w:cs="Times New Roman"/>
+          <w:color w:val="444444"/>
+          <w:sz w:val="28"/>
+          <w:szCs w:val="28"/>
+          <w:shd w:val="clear" w:color="auto" w:fill="FFFFFF"/>
+        </w:rPr>
+        <w:t xml:space="preserve"> and</w:t>
+      </w:r>
+      <w:r>
+        <w:rPr>
+          <w:rFonts w:ascii="Montserrat" w:eastAsia="Times New Roman" w:hAnsi="Montserrat" w:cs="Times New Roman"/>
+          <w:color w:val="444444"/>
+          <w:sz w:val="28"/>
+          <w:szCs w:val="28"/>
+          <w:shd w:val="clear" w:color="auto" w:fill="FFFFFF"/>
+        </w:rPr>
+        <w:t xml:space="preserve"> I</w:t>
+      </w:r>
+      <w:r>
+        <w:rPr>
+          <w:rFonts w:ascii="Montserrat" w:eastAsia="Times New Roman" w:hAnsi="Montserrat" w:cs="Times New Roman"/>
+          <w:color w:val="444444"/>
+          <w:sz w:val="28"/>
+          <w:szCs w:val="28"/>
+          <w:shd w:val="clear" w:color="auto" w:fill="FFFFFF"/>
+        </w:rPr>
+        <w:t xml:space="preserve"> don’t recall any complaint when he watches</w:t>
+      </w:r>
+      <w:r>
+        <w:rPr>
+          <w:rFonts w:ascii="Montserrat" w:eastAsia="Times New Roman" w:hAnsi="Montserrat" w:cs="Times New Roman"/>
+          <w:color w:val="444444"/>
+          <w:sz w:val="28"/>
+          <w:szCs w:val="28"/>
+          <w:shd w:val="clear" w:color="auto" w:fill="FFFFFF"/>
+        </w:rPr>
+        <w:t xml:space="preserve">. </w:t>
+      </w:r>
+      <w:r>
+        <w:rPr>
+          <w:rFonts w:ascii="Montserrat" w:eastAsia="Times New Roman" w:hAnsi="Montserrat" w:cs="Times New Roman"/>
+          <w:color w:val="444444"/>
+          <w:sz w:val="28"/>
+          <w:szCs w:val="28"/>
+          <w:shd w:val="clear" w:color="auto" w:fill="FFFFFF"/>
+        </w:rPr>
+        <w:t>So,</w:t>
+      </w:r>
+      <w:r>
+        <w:rPr>
+          <w:rFonts w:ascii="Montserrat" w:eastAsia="Times New Roman" w:hAnsi="Montserrat" w:cs="Times New Roman"/>
+          <w:color w:val="444444"/>
+          <w:sz w:val="28"/>
+          <w:szCs w:val="28"/>
+          <w:shd w:val="clear" w:color="auto" w:fill="FFFFFF"/>
+        </w:rPr>
+        <w:t xml:space="preserve"> I would say YouTube has succeeded in a great User experience which makes it easier for those who are not that technical and to include them into their audience. For me p</w:t>
+      </w:r>
+      <w:r>
+        <w:rPr>
+          <w:rFonts w:ascii="Montserrat" w:eastAsia="Times New Roman" w:hAnsi="Montserrat" w:cs="Times New Roman"/>
+          <w:color w:val="444444"/>
+          <w:sz w:val="28"/>
+          <w:szCs w:val="28"/>
+          <w:shd w:val="clear" w:color="auto" w:fill="FFFFFF"/>
+        </w:rPr>
+        <w:t xml:space="preserve">ersonally I </w:t>
+      </w:r>
+      <w:r>
+        <w:rPr>
+          <w:rFonts w:ascii="Montserrat" w:eastAsia="Times New Roman" w:hAnsi="Montserrat" w:cs="Times New Roman"/>
+          <w:color w:val="444444"/>
+          <w:sz w:val="28"/>
+          <w:szCs w:val="28"/>
+          <w:shd w:val="clear" w:color="auto" w:fill="FFFFFF"/>
+        </w:rPr>
+        <w:t xml:space="preserve">appreciate </w:t>
+      </w:r>
+      <w:r>
+        <w:rPr>
+          <w:rFonts w:ascii="Montserrat" w:eastAsia="Times New Roman" w:hAnsi="Montserrat" w:cs="Times New Roman"/>
+          <w:color w:val="444444"/>
+          <w:sz w:val="28"/>
+          <w:szCs w:val="28"/>
+          <w:shd w:val="clear" w:color="auto" w:fill="FFFFFF"/>
+        </w:rPr>
+        <w:t xml:space="preserve">YouTube </w:t>
+      </w:r>
+      <w:r>
+        <w:rPr>
+          <w:rFonts w:ascii="Montserrat" w:eastAsia="Times New Roman" w:hAnsi="Montserrat" w:cs="Times New Roman"/>
+          <w:color w:val="444444"/>
+          <w:sz w:val="28"/>
+          <w:szCs w:val="28"/>
+          <w:shd w:val="clear" w:color="auto" w:fill="FFFFFF"/>
+        </w:rPr>
+        <w:t xml:space="preserve">because I use </w:t>
+      </w:r>
+      <w:r>
+        <w:rPr>
+          <w:rFonts w:ascii="Montserrat" w:eastAsia="Times New Roman" w:hAnsi="Montserrat" w:cs="Times New Roman"/>
+          <w:color w:val="444444"/>
+          <w:sz w:val="28"/>
+          <w:szCs w:val="28"/>
+          <w:shd w:val="clear" w:color="auto" w:fill="FFFFFF"/>
+        </w:rPr>
+        <w:t>it almost</w:t>
+      </w:r>
+      <w:r>
+        <w:rPr>
+          <w:rFonts w:ascii="Montserrat" w:eastAsia="Times New Roman" w:hAnsi="Montserrat" w:cs="Times New Roman"/>
+          <w:color w:val="444444"/>
+          <w:sz w:val="28"/>
+          <w:szCs w:val="28"/>
+          <w:shd w:val="clear" w:color="auto" w:fill="FFFFFF"/>
+        </w:rPr>
+        <w:t xml:space="preserve"> every day as a free learning, entertainment, and music platform.</w:t>
+      </w:r>
+      <w:r>
+        <w:rPr>
+          <w:rFonts w:ascii="Montserrat" w:eastAsia="Times New Roman" w:hAnsi="Montserrat" w:cs="Times New Roman"/>
+          <w:color w:val="444444"/>
+          <w:sz w:val="28"/>
+          <w:szCs w:val="28"/>
+          <w:shd w:val="clear" w:color="auto" w:fill="FFFFFF"/>
+        </w:rPr>
+        <w:t xml:space="preserve"> </w:t>
+      </w:r>
+    </w:p>
+    <w:p>
+      <w:pPr>
+        <w:pStyle w:val="ListParagraph"/>
+        <w:spacing w:after="0" w:line="240" w:lineRule="auto"/>
+        <w:rPr>
+          <w:rFonts w:ascii="Montserrat" w:eastAsia="Times New Roman" w:hAnsi="Montserrat" w:cs="Times New Roman"/>
+          <w:color w:val="444444"/>
+          <w:sz w:val="28"/>
+          <w:szCs w:val="28"/>
+          <w:shd w:val="clear" w:color="auto" w:fill="FFFFFF"/>
+        </w:rPr>
+      </w:pPr>
+    </w:p>
+    <w:p>
+      <w:pPr>
+        <w:pStyle w:val="ListParagraph"/>
+        <w:spacing w:after="0" w:line="240" w:lineRule="auto"/>
+        <w:rPr>
+          <w:rFonts w:ascii="Montserrat" w:eastAsia="Times New Roman" w:hAnsi="Montserrat" w:cs="Times New Roman"/>
+          <w:color w:val="444444"/>
+          <w:sz w:val="28"/>
+          <w:szCs w:val="28"/>
+          <w:shd w:val="clear" w:color="auto" w:fill="FFFFFF"/>
+        </w:rPr>
+      </w:pPr>
+      <w:r>
+        <w:rPr>
+          <w:rFonts w:ascii="Montserrat" w:eastAsia="Times New Roman" w:hAnsi="Montserrat" w:cs="Times New Roman"/>
+          <w:color w:val="444444"/>
+          <w:sz w:val="28"/>
+          <w:szCs w:val="28"/>
+          <w:shd w:val="clear" w:color="auto" w:fill="FFFFFF"/>
+        </w:rPr>
+        <w:t xml:space="preserve">I </w:t>
+      </w:r>
+      <w:r>
+        <w:rPr>
+          <w:rFonts w:ascii="Montserrat" w:eastAsia="Times New Roman" w:hAnsi="Montserrat" w:cs="Times New Roman"/>
+          <w:color w:val="444444"/>
+          <w:sz w:val="28"/>
+          <w:szCs w:val="28"/>
+          <w:shd w:val="clear" w:color="auto" w:fill="FFFFFF"/>
+        </w:rPr>
+        <w:t xml:space="preserve">know that YouTube is a company that impacts many users across the world providing value to their users in one way or another. Seeing that </w:t>
+      </w:r>
+      <w:r>
+        <w:rPr>
+          <w:rFonts w:ascii="Montserrat" w:eastAsia="Times New Roman" w:hAnsi="Montserrat" w:cs="Times New Roman"/>
+          <w:color w:val="444444"/>
+          <w:sz w:val="28"/>
+          <w:szCs w:val="28"/>
+          <w:shd w:val="clear" w:color="auto" w:fill="FFFFFF"/>
+        </w:rPr>
+        <w:t>value,</w:t>
+      </w:r>
+      <w:r>
+        <w:rPr>
+          <w:rFonts w:ascii="Montserrat" w:eastAsia="Times New Roman" w:hAnsi="Montserrat" w:cs="Times New Roman"/>
+          <w:color w:val="444444"/>
+          <w:sz w:val="28"/>
+          <w:szCs w:val="28"/>
+          <w:shd w:val="clear" w:color="auto" w:fill="FFFFFF"/>
+        </w:rPr>
+        <w:t xml:space="preserve"> I would say I’m a great candidate because </w:t>
+      </w:r>
+      <w:r>
+        <w:rPr>
+          <w:rFonts w:ascii="Montserrat" w:eastAsia="Times New Roman" w:hAnsi="Montserrat" w:cs="Times New Roman"/>
+          <w:color w:val="444444"/>
+          <w:sz w:val="28"/>
+          <w:szCs w:val="28"/>
+          <w:shd w:val="clear" w:color="auto" w:fill="FFFFFF"/>
+        </w:rPr>
+        <w:t xml:space="preserve">I work much harder on projects where I know that it’ll help others. </w:t>
+      </w:r>
+      <w:r>
+        <w:rPr>
+          <w:rFonts w:ascii="Montserrat" w:eastAsia="Times New Roman" w:hAnsi="Montserrat" w:cs="Times New Roman"/>
+          <w:color w:val="444444"/>
+          <w:sz w:val="28"/>
+          <w:szCs w:val="28"/>
+          <w:shd w:val="clear" w:color="auto" w:fill="FFFFFF"/>
+        </w:rPr>
+        <w:t xml:space="preserve">I’m also eager to learn to grow as a Software Engineer and I am willing to adjust. I’m not stubborn in sticking with what I know but I’m willing to learn new skills and best practices to complete projects because I know that for a project to succeed it requires teamwork. </w:t>
       </w:r>
     </w:p>
     <w:sectPr>

</xml_diff>